<commit_message>
Created by app.gets for res.render for the two pages
Created by app.gets for res.render for the two pages.

Created my partials folder so that I can start work on the header and footer partials.
</commit_message>
<xml_diff>
--- a/NOTES ON ADDING BACK END.docx
+++ b/NOTES ON ADDING BACK END.docx
@@ -141,6 +141,45 @@
       </w:pPr>
       <w:r>
         <w:t>Set the static folder to be called ‘public’ – the CSS file will be in there.</w:t>
+      </w:r>
+    </w:p>
+    <w:p>
+      <w:pPr>
+        <w:pStyle w:val="ListParagraph"/>
+        <w:numPr>
+          <w:ilvl w:val="0"/>
+          <w:numId w:val="1"/>
+        </w:numPr>
+      </w:pPr>
+      <w:r>
+        <w:t>Getting Cannot GET/ error.  Need to fix this by writing the GET request for the website to get the homepage.</w:t>
+      </w:r>
+      <w:r>
+        <w:t xml:space="preserve">  The res.render in this app.get is currently trying to access the index.ejs file, which does not currently exist.</w:t>
+      </w:r>
+    </w:p>
+    <w:p>
+      <w:pPr>
+        <w:pStyle w:val="ListParagraph"/>
+        <w:numPr>
+          <w:ilvl w:val="0"/>
+          <w:numId w:val="1"/>
+        </w:numPr>
+      </w:pPr>
+      <w:r>
+        <w:t>Written and app.get res.render for the toDoListTable page as well.</w:t>
+      </w:r>
+    </w:p>
+    <w:p>
+      <w:pPr>
+        <w:pStyle w:val="ListParagraph"/>
+        <w:numPr>
+          <w:ilvl w:val="0"/>
+          <w:numId w:val="1"/>
+        </w:numPr>
+      </w:pPr>
+      <w:r>
+        <w:t>NOW WANT TO WRITE MY PARTIALS, WRITE THE INDEX.EJS AND TODOLISTTABLE.EJS PAGE, AND WRITE THE POST AND GET REQUESTS TO WORK WITH THE DATA FROM THE FORM AND SHOW IT ON THE TABLE ON THE TODOLISTTABLE PAGE.</w:t>
       </w:r>
     </w:p>
     <w:p/>

</xml_diff>

<commit_message>
Notes updated to highlight remaining issues
Notes sheet updated to highlight remaining issues that need fixing.
</commit_message>
<xml_diff>
--- a/NOTES ON ADDING BACK END.docx
+++ b/NOTES ON ADDING BACK END.docx
@@ -27,57 +27,38 @@
     </w:p>
     <w:p>
       <w:r>
-        <w:t>Need to add Node and Express and bodyParser</w:t>
-      </w:r>
-    </w:p>
-    <w:p>
-      <w:r>
-        <w:t>Need to rewrite the homepage as EJS</w:t>
-      </w:r>
-    </w:p>
-    <w:p>
-      <w:r>
-        <w:t>Need to write the index.js code to handle submitted form data on the homepage</w:t>
-      </w:r>
-    </w:p>
-    <w:p>
-      <w:r>
-        <w:t xml:space="preserve">Need to rewrite the todolisttable page as EJS </w:t>
+        <w:t xml:space="preserve">Just need to now: - </w:t>
       </w:r>
     </w:p>
     <w:p/>
     <w:p>
+      <w:pPr>
+        <w:pStyle w:val="ListParagraph"/>
+        <w:numPr>
+          <w:ilvl w:val="0"/>
+          <w:numId w:val="2"/>
+        </w:numPr>
+      </w:pPr>
       <w:r>
-        <w:t>INCLUDE ALL THE JAVASCRIPT IN MY CURRENT HTML PAGES AS PART OF THE EJS PAGES</w:t>
+        <w:t xml:space="preserve">Figure out why delete button isn’t working </w:t>
       </w:r>
-    </w:p>
-    <w:p/>
-    <w:p>
       <w:r>
-        <w:t>INDEX.JS TO JUST HANDLE THE HTTP REQUESTS</w:t>
+        <w:t>when I click on it</w:t>
       </w:r>
-    </w:p>
-    <w:p/>
-    <w:p>
       <w:r>
-        <w:t>MAKE SURE MY CSS IS IN THE  CORRECT FILE.</w:t>
+        <w:t>.</w:t>
       </w:r>
     </w:p>
     <w:p>
+      <w:pPr>
+        <w:pStyle w:val="ListParagraph"/>
+        <w:numPr>
+          <w:ilvl w:val="0"/>
+          <w:numId w:val="2"/>
+        </w:numPr>
+      </w:pPr>
       <w:r>
-        <w:t>HANDLE THE FOOTER AND HEADER AS PARTIALS</w:t>
-      </w:r>
-    </w:p>
-    <w:p/>
-    <w:p>
-      <w:r>
-        <w:t>REWRITE THE CONTACT PAGE AS EJS.</w:t>
-      </w:r>
-    </w:p>
-    <w:p/>
-    <w:p>
-      <w:r>
-        <w:t>What I have done so far: -</w:t>
+        <w:t>Look at the footer.ejs and work out why my get routes aren’t hitting up when I click on page links.</w:t>
       </w:r>
     </w:p>
     <w:p>
@@ -85,14 +66,11 @@
         <w:pStyle w:val="ListParagraph"/>
         <w:numPr>
           <w:ilvl w:val="0"/>
-          <w:numId w:val="1"/>
+          <w:numId w:val="2"/>
         </w:numPr>
       </w:pPr>
       <w:r>
-        <w:t>Npm init</w:t>
-      </w:r>
-      <w:r>
-        <w:t xml:space="preserve"> to add the package.json</w:t>
+        <w:t>When I add too may to do list items the screen doesn’t expand to fit the rows – they get hidden by the footer bar.  Fix this.</w:t>
       </w:r>
     </w:p>
     <w:p>
@@ -100,122 +78,11 @@
         <w:pStyle w:val="ListParagraph"/>
         <w:numPr>
           <w:ilvl w:val="0"/>
-          <w:numId w:val="1"/>
+          <w:numId w:val="2"/>
         </w:numPr>
       </w:pPr>
       <w:r>
-        <w:t>Npm install express</w:t>
-      </w:r>
-    </w:p>
-    <w:p>
-      <w:pPr>
-        <w:pStyle w:val="ListParagraph"/>
-        <w:numPr>
-          <w:ilvl w:val="0"/>
-          <w:numId w:val="1"/>
-        </w:numPr>
-      </w:pPr>
-      <w:r>
-        <w:t>Written boiler-plate index.js code (called main.js currently in my project)</w:t>
-      </w:r>
-    </w:p>
-    <w:p>
-      <w:pPr>
-        <w:pStyle w:val="ListParagraph"/>
-        <w:numPr>
-          <w:ilvl w:val="0"/>
-          <w:numId w:val="1"/>
-        </w:numPr>
-      </w:pPr>
-      <w:r>
-        <w:t>Installed body-parser</w:t>
-      </w:r>
-    </w:p>
-    <w:p>
-      <w:pPr>
-        <w:pStyle w:val="ListParagraph"/>
-        <w:numPr>
-          <w:ilvl w:val="0"/>
-          <w:numId w:val="1"/>
-        </w:numPr>
-      </w:pPr>
-      <w:r>
-        <w:t>Set the static folder to be called ‘public’ – the CSS file will be in there.</w:t>
-      </w:r>
-    </w:p>
-    <w:p>
-      <w:pPr>
-        <w:pStyle w:val="ListParagraph"/>
-        <w:numPr>
-          <w:ilvl w:val="0"/>
-          <w:numId w:val="1"/>
-        </w:numPr>
-      </w:pPr>
-      <w:r>
-        <w:t>Getting Cannot GET/ error.  Need to fix this by writing the GET request for the website to get the homepage.</w:t>
-      </w:r>
-      <w:r>
-        <w:t xml:space="preserve">  The res.render in this app.get is currently trying to access the index.ejs file, which does not currently exist.</w:t>
-      </w:r>
-    </w:p>
-    <w:p>
-      <w:pPr>
-        <w:pStyle w:val="ListParagraph"/>
-        <w:numPr>
-          <w:ilvl w:val="0"/>
-          <w:numId w:val="1"/>
-        </w:numPr>
-      </w:pPr>
-      <w:r>
-        <w:t>Written and app.get res.render for the toDoListTable page as well.</w:t>
-      </w:r>
-    </w:p>
-    <w:p>
-      <w:pPr>
-        <w:pStyle w:val="ListParagraph"/>
-        <w:numPr>
-          <w:ilvl w:val="0"/>
-          <w:numId w:val="1"/>
-        </w:numPr>
-      </w:pPr>
-      <w:r>
-        <w:t>Have created the partials folder so that I can create my header.ejs and footer.ejs in it.</w:t>
-      </w:r>
-    </w:p>
-    <w:p>
-      <w:pPr>
-        <w:pStyle w:val="ListParagraph"/>
-        <w:numPr>
-          <w:ilvl w:val="0"/>
-          <w:numId w:val="1"/>
-        </w:numPr>
-      </w:pPr>
-      <w:r>
-        <w:t>Have written the two partial.</w:t>
-      </w:r>
-    </w:p>
-    <w:p>
-      <w:pPr>
-        <w:pStyle w:val="ListParagraph"/>
-        <w:numPr>
-          <w:ilvl w:val="0"/>
-          <w:numId w:val="1"/>
-        </w:numPr>
-      </w:pPr>
-      <w:r>
-        <w:t xml:space="preserve">NOW WANT TO WRITE THE INDEX.EJS </w:t>
-      </w:r>
-      <w:r>
-        <w:t xml:space="preserve">AND CONTACT.EJS </w:t>
-      </w:r>
-      <w:r>
-        <w:t>AND TODOLISTTABLE.EJS PAGE, AND WRITE THE POST AND GET REQUESTS TO WORK WITH THE DATA FROM THE FORM AND SHOW IT ON THE TABLE ON THE TODOLISTTABLE PAGE.</w:t>
-      </w:r>
-    </w:p>
-    <w:p/>
-    <w:p>
-      <w:r>
-        <w:t>Am on page … of my notes.</w:t>
+        <w:t>When everything is working, merge back in to main.</w:t>
       </w:r>
     </w:p>
     <w:sectPr>
@@ -342,8 +209,123 @@
       </w:rPr>
     </w:lvl>
   </w:abstractNum>
+  <w:abstractNum w:abstractNumId="1" w15:restartNumberingAfterBreak="0">
+    <w:nsid w:val="560961A3"/>
+    <w:multiLevelType w:val="hybridMultilevel"/>
+    <w:tmpl w:val="F6E079D6"/>
+    <w:lvl w:ilvl="0" w:tplc="9594CD78">
+      <w:numFmt w:val="bullet"/>
+      <w:lvlText w:val="-"/>
+      <w:lvlJc w:val="left"/>
+      <w:pPr>
+        <w:ind w:left="720" w:hanging="360"/>
+      </w:pPr>
+      <w:rPr>
+        <w:rFonts w:ascii="Calibri" w:eastAsiaTheme="minorHAnsi" w:hAnsi="Calibri" w:cs="Calibri" w:hint="default"/>
+      </w:rPr>
+    </w:lvl>
+    <w:lvl w:ilvl="1" w:tplc="08090003" w:tentative="1">
+      <w:start w:val="1"/>
+      <w:numFmt w:val="bullet"/>
+      <w:lvlText w:val="o"/>
+      <w:lvlJc w:val="left"/>
+      <w:pPr>
+        <w:ind w:left="1440" w:hanging="360"/>
+      </w:pPr>
+      <w:rPr>
+        <w:rFonts w:ascii="Courier New" w:hAnsi="Courier New" w:cs="Courier New" w:hint="default"/>
+      </w:rPr>
+    </w:lvl>
+    <w:lvl w:ilvl="2" w:tplc="08090005" w:tentative="1">
+      <w:start w:val="1"/>
+      <w:numFmt w:val="bullet"/>
+      <w:lvlText w:val=""/>
+      <w:lvlJc w:val="left"/>
+      <w:pPr>
+        <w:ind w:left="2160" w:hanging="360"/>
+      </w:pPr>
+      <w:rPr>
+        <w:rFonts w:ascii="Wingdings" w:hAnsi="Wingdings" w:hint="default"/>
+      </w:rPr>
+    </w:lvl>
+    <w:lvl w:ilvl="3" w:tplc="08090001" w:tentative="1">
+      <w:start w:val="1"/>
+      <w:numFmt w:val="bullet"/>
+      <w:lvlText w:val=""/>
+      <w:lvlJc w:val="left"/>
+      <w:pPr>
+        <w:ind w:left="2880" w:hanging="360"/>
+      </w:pPr>
+      <w:rPr>
+        <w:rFonts w:ascii="Symbol" w:hAnsi="Symbol" w:hint="default"/>
+      </w:rPr>
+    </w:lvl>
+    <w:lvl w:ilvl="4" w:tplc="08090003" w:tentative="1">
+      <w:start w:val="1"/>
+      <w:numFmt w:val="bullet"/>
+      <w:lvlText w:val="o"/>
+      <w:lvlJc w:val="left"/>
+      <w:pPr>
+        <w:ind w:left="3600" w:hanging="360"/>
+      </w:pPr>
+      <w:rPr>
+        <w:rFonts w:ascii="Courier New" w:hAnsi="Courier New" w:cs="Courier New" w:hint="default"/>
+      </w:rPr>
+    </w:lvl>
+    <w:lvl w:ilvl="5" w:tplc="08090005" w:tentative="1">
+      <w:start w:val="1"/>
+      <w:numFmt w:val="bullet"/>
+      <w:lvlText w:val=""/>
+      <w:lvlJc w:val="left"/>
+      <w:pPr>
+        <w:ind w:left="4320" w:hanging="360"/>
+      </w:pPr>
+      <w:rPr>
+        <w:rFonts w:ascii="Wingdings" w:hAnsi="Wingdings" w:hint="default"/>
+      </w:rPr>
+    </w:lvl>
+    <w:lvl w:ilvl="6" w:tplc="08090001" w:tentative="1">
+      <w:start w:val="1"/>
+      <w:numFmt w:val="bullet"/>
+      <w:lvlText w:val=""/>
+      <w:lvlJc w:val="left"/>
+      <w:pPr>
+        <w:ind w:left="5040" w:hanging="360"/>
+      </w:pPr>
+      <w:rPr>
+        <w:rFonts w:ascii="Symbol" w:hAnsi="Symbol" w:hint="default"/>
+      </w:rPr>
+    </w:lvl>
+    <w:lvl w:ilvl="7" w:tplc="08090003" w:tentative="1">
+      <w:start w:val="1"/>
+      <w:numFmt w:val="bullet"/>
+      <w:lvlText w:val="o"/>
+      <w:lvlJc w:val="left"/>
+      <w:pPr>
+        <w:ind w:left="5760" w:hanging="360"/>
+      </w:pPr>
+      <w:rPr>
+        <w:rFonts w:ascii="Courier New" w:hAnsi="Courier New" w:cs="Courier New" w:hint="default"/>
+      </w:rPr>
+    </w:lvl>
+    <w:lvl w:ilvl="8" w:tplc="08090005" w:tentative="1">
+      <w:start w:val="1"/>
+      <w:numFmt w:val="bullet"/>
+      <w:lvlText w:val=""/>
+      <w:lvlJc w:val="left"/>
+      <w:pPr>
+        <w:ind w:left="6480" w:hanging="360"/>
+      </w:pPr>
+      <w:rPr>
+        <w:rFonts w:ascii="Wingdings" w:hAnsi="Wingdings" w:hint="default"/>
+      </w:rPr>
+    </w:lvl>
+  </w:abstractNum>
   <w:num w:numId="1" w16cid:durableId="1457219807">
     <w:abstractNumId w:val="0"/>
+  </w:num>
+  <w:num w:numId="2" w16cid:durableId="75975629">
+    <w:abstractNumId w:val="1"/>
   </w:num>
 </w:numbering>
 </file>

</xml_diff>

<commit_message>
Update NOTES ON ADDING BACK END.docx
</commit_message>
<xml_diff>
--- a/NOTES ON ADDING BACK END.docx
+++ b/NOTES ON ADDING BACK END.docx
@@ -30,7 +30,6 @@
         <w:t xml:space="preserve">Just need to now: - </w:t>
       </w:r>
     </w:p>
-    <w:p/>
     <w:p>
       <w:pPr>
         <w:pStyle w:val="ListParagraph"/>
@@ -40,13 +39,7 @@
         </w:numPr>
       </w:pPr>
       <w:r>
-        <w:t xml:space="preserve">Figure out why delete button isn’t working </w:t>
-      </w:r>
-      <w:r>
-        <w:t>when I click on it</w:t>
-      </w:r>
-      <w:r>
-        <w:t>.</w:t>
+        <w:t>Delete button is now working for first to do list item but not for later items.</w:t>
       </w:r>
     </w:p>
     <w:p>

</xml_diff>

<commit_message>
Scrolling feature and footer issue fixed.
Scrolling feature added for table on smaller screens.  Issue fixed with table overflowing footer.
</commit_message>
<xml_diff>
--- a/NOTES ON ADDING BACK END.docx
+++ b/NOTES ON ADDING BACK END.docx
@@ -39,7 +39,13 @@
         </w:numPr>
       </w:pPr>
       <w:r>
-        <w:t xml:space="preserve">When I add too may to do list items the screen doesn’t expand to fit the </w:t>
+        <w:t>When I add too ma</w:t>
+      </w:r>
+      <w:r>
+        <w:t>n</w:t>
+      </w:r>
+      <w:r>
+        <w:t xml:space="preserve">y to do list items the screen doesn’t expand to fit the </w:t>
       </w:r>
       <w:r>
         <w:t xml:space="preserve">additional </w:t>
@@ -57,7 +63,7 @@
         </w:numPr>
       </w:pPr>
       <w:r>
-        <w:t>The formatting seems messed up when I make the screen smaller on all three pages, with the item just above the footer starting to overlap it.  Figure out why this is happening and fix it.  It was not happening on my main branch before I started to create everything in EJS.</w:t>
+        <w:t>Resize table font and column width for smaller screens – media query.</w:t>
       </w:r>
     </w:p>
     <w:p>

</xml_diff>

<commit_message>
Media queries worked on
</commit_message>
<xml_diff>
--- a/NOTES ON ADDING BACK END.docx
+++ b/NOTES ON ADDING BACK END.docx
@@ -39,31 +39,10 @@
         </w:numPr>
       </w:pPr>
       <w:r>
-        <w:t>When I add too ma</w:t>
+        <w:t>Resize table font and column width for smaller screens – media query.</w:t>
       </w:r>
       <w:r>
-        <w:t>n</w:t>
-      </w:r>
-      <w:r>
-        <w:t xml:space="preserve">y to do list items the screen doesn’t expand to fit the </w:t>
-      </w:r>
-      <w:r>
-        <w:t xml:space="preserve">additional </w:t>
-      </w:r>
-      <w:r>
-        <w:t>rows – they get hidden by the footer bar.  Fix this.</w:t>
-      </w:r>
-    </w:p>
-    <w:p>
-      <w:pPr>
-        <w:pStyle w:val="ListParagraph"/>
-        <w:numPr>
-          <w:ilvl w:val="0"/>
-          <w:numId w:val="2"/>
-        </w:numPr>
-      </w:pPr>
-      <w:r>
-        <w:t>Resize table font and column width for smaller screens – media query.</w:t>
+        <w:t xml:space="preserve">  Figure out why white-space: nowrap is not working.</w:t>
       </w:r>
     </w:p>
     <w:p>

</xml_diff>